<commit_message>
crc16 library added and tested
</commit_message>
<xml_diff>
--- a/mpbMath/complexity/metricsAnalisys.docx
+++ b/mpbMath/complexity/metricsAnalisys.docx
@@ -309,6 +309,15 @@
         </w:tc>
       </w:tr>
     </w:tbl>
+    <w:p/>
+    <w:p/>
+    <w:p>
+      <w:proofErr w:type="spellStart"/>
+      <w:r>
+        <w:t>mpbMathdivision.c</w:t>
+      </w:r>
+      <w:proofErr w:type="spellEnd"/>
+    </w:p>
     <w:p/>
     <w:sectPr>
       <w:pgSz w:w="12240" w:h="15840"/>

</xml_diff>